<commit_message>
New translations a-e-c-p.docx (Papiamento)
</commit_message>
<xml_diff>
--- a/translations/plh_facilitator_cw/pap/pap_A-E-C-P.docx
+++ b/translations/plh_facilitator_cw/pap/pap_A-E-C-P.docx
@@ -16,7 +16,7 @@
       <w:bookmarkStart w:colFirst="0" w:colLast="0" w:name="_pbg43pgq05c" w:id="0"/>
       <w:bookmarkEnd w:id="0"/>
       <w:r>
-        <w:t xml:space="preserve">A-E-C-P: Accept, Explore, Connect and Practice</w:t>
+        <w:t xml:space="preserve">A-E-C-P: Aseptá, Eksplorá, Konektá i Praktiká</w:t>
       </w:r>
     </w:p>
     <w:p>
@@ -28,7 +28,7 @@
         <w:pStyle w:val="P68B1DB1-Normal2"/>
       </w:pPr>
       <w:r>
-        <w:t xml:space="preserve">The Accept, Explore, Connect, and Practice (A-E-C-P) method is the main facilitation technique used in the delivery of the Naungan Kasih programme. It involves active listening, collaborative facilitation, building self-awareness, emphasising core principles, and allowing opportunities to practise skills.</w:t>
+        <w:t xml:space="preserve">E método di Aseptá, Eksplorá, Konektá i Praktiká (A-E-C-P) ta e téknika di fasilitashon prinsipal ku ta usa den e implementashon di e programa di Mayor Konektá. E ta enserá skuchamentu aktivo, fasilitashon den kolaborashon, krea konsientisashon propio, enfatisá prinsipionan sentral, i permití oportunidatnan pa praktiká abilidatnan.</w:t>
       </w:r>
     </w:p>
     <w:p>
@@ -40,7 +40,7 @@
         <w:pStyle w:val="P68B1DB1-Normal2"/>
       </w:pPr>
       <w:r>
-        <w:t xml:space="preserve">It is important that you model this approach throughout the Naungan Kasih delivery!</w:t>
+        <w:t xml:space="preserve">Ta importante pa bo duna ehèmpel di e aserkamentu aki durante henter e implementashon di Mayor Konektá!</w:t>
       </w:r>
     </w:p>
     <w:p>
@@ -52,7 +52,7 @@
         <w:pStyle w:val="P68B1DB1-Normal2"/>
       </w:pPr>
       <w:r>
-        <w:t xml:space="preserve">A-E-C-P stands for the 4 key steps in facilitating a discussion with parents:</w:t>
+        <w:t xml:space="preserve">A-E-C-P ta para pa e 4 pasonan klave pa fasilitá un diskushon ku mayornan:</w:t>
       </w:r>
     </w:p>
     <w:p>
@@ -69,7 +69,7 @@
         <w:pStyle w:val="P68B1DB1-Normal2"/>
       </w:pPr>
       <w:r>
-        <w:t xml:space="preserve">A = ACCEPT</w:t>
+        <w:t xml:space="preserve">A = ASEPTÁ</w:t>
       </w:r>
     </w:p>
     <w:p>
@@ -86,7 +86,7 @@
         <w:pStyle w:val="P68B1DB1-Normal2"/>
       </w:pPr>
       <w:r>
-        <w:t xml:space="preserve">E = EXPLORE</w:t>
+        <w:t xml:space="preserve">E = EKSPLORÁ</w:t>
       </w:r>
     </w:p>
     <w:p>
@@ -103,7 +103,7 @@
         <w:pStyle w:val="P68B1DB1-Normal2"/>
       </w:pPr>
       <w:r>
-        <w:t xml:space="preserve">C = CONNECT</w:t>
+        <w:t xml:space="preserve">K = KONEKTÁ</w:t>
       </w:r>
     </w:p>
     <w:p>
@@ -120,7 +120,7 @@
         <w:pStyle w:val="P68B1DB1-Normal2"/>
       </w:pPr>
       <w:r>
-        <w:t xml:space="preserve">P = PRACTICE</w:t>
+        <w:t xml:space="preserve">P = PRAKTIKÁ</w:t>
       </w:r>
     </w:p>
     <w:p>
@@ -132,7 +132,7 @@
         <w:pStyle w:val="P68B1DB1-Normal2"/>
       </w:pPr>
       <w:r>
-        <w:t xml:space="preserve">A-E-C-P can be applied at any time during the session, practising skills and during reflection. It is also important that you model A-E-C-P so that parents begin to do the same with their own children.</w:t>
+        <w:t xml:space="preserve">Por apliká A-C-E-P na kualke momento durante e seshon, praktikando abilidatnan i durante reflekshon. Tambe ta importante pa bo duna ehèmpel di e A-E-C-P pa asina mayornan kuminsá hasi esaki ku nan mes yunan.</w:t>
       </w:r>
     </w:p>
     <w:tbl>
@@ -186,7 +186,7 @@
               <w:pStyle w:val="P68B1DB1-Normal3"/>
             </w:pPr>
             <w:r>
-              <w:t xml:space="preserve">A = ACCEPT</w:t>
+              <w:t xml:space="preserve">A = ASEPTÁ</w:t>
             </w:r>
           </w:p>
         </w:tc>
@@ -216,22 +216,22 @@
               <w:pStyle w:val="P68B1DB1-Normal3"/>
             </w:pPr>
             <w:r>
-              <w:t xml:space="preserve">Accepting parents’ contributions encourages them to share and helps build trust. It shows you are listening and that their voices matter. This is also a key skill for parents to model with their own children.</w:t>
-            </w:r>
-          </w:p>
-          <w:p>
-            <w:pPr>
-              <w:widowControl w:val="0"/>
-              <w:spacing w:after="200" w:line="240" w:lineRule="auto"/>
-              <w:rPr>
-                <w:color w:val="013d5c"/>
-                <w:sz w:val="20"/>
-                <w:szCs w:val="20"/>
-              </w:rPr>
-              <w:pStyle w:val="P68B1DB1-Normal3"/>
-            </w:pPr>
-            <w:r>
-              <w:t xml:space="preserve">Ways to show acceptance:</w:t>
+              <w:t xml:space="preserve">Aseptando kontribushon di mayornan ta enkurashá nan pa kompartí i ta yuda krea konfiansa. E ta mustra ku bo ta skuchando i ku nan opinion ta konta. Esaki tambe ta un abilidat klave pa mayornan duna ehèmpel di dje na nan mes yunan.</w:t>
+            </w:r>
+          </w:p>
+          <w:p>
+            <w:pPr>
+              <w:widowControl w:val="0"/>
+              <w:spacing w:after="200" w:line="240" w:lineRule="auto"/>
+              <w:rPr>
+                <w:color w:val="013d5c"/>
+                <w:sz w:val="20"/>
+                <w:szCs w:val="20"/>
+              </w:rPr>
+              <w:pStyle w:val="P68B1DB1-Normal3"/>
+            </w:pPr>
+            <w:r>
+              <w:t xml:space="preserve">Formanan pa mustra aseptashon:</w:t>
             </w:r>
           </w:p>
           <w:p>
@@ -251,7 +251,7 @@
               <w:pStyle w:val="P68B1DB1-Normal3"/>
             </w:pPr>
             <w:r>
-              <w:t xml:space="preserve">Reflect or rephrase what the parent says to show understanding.</w:t>
+              <w:t xml:space="preserve">Reflekshoná òf reformulá loke e mayor ta bisa pa mustra komprenshon.</w:t>
             </w:r>
           </w:p>
           <w:p>
@@ -271,7 +271,7 @@
               <w:pStyle w:val="P68B1DB1-Normal3"/>
             </w:pPr>
             <w:r>
-              <w:t xml:space="preserve">Thank and acknowledge their contributions, especially during difficult sharing.</w:t>
+              <w:t xml:space="preserve">Gradisí i rekonosé nan kontribushonnan, spesialmente na momentu ku kompartí ta difísil.</w:t>
             </w:r>
           </w:p>
           <w:p>
@@ -291,22 +291,22 @@
               <w:pStyle w:val="P68B1DB1-Normal3"/>
             </w:pPr>
             <w:r>
-              <w:t xml:space="preserve">Use positive body language: nodding, eye contact, leaning in, using their name.</w:t>
-            </w:r>
-          </w:p>
-          <w:p>
-            <w:pPr>
-              <w:widowControl w:val="0"/>
-              <w:spacing w:after="200" w:line="240" w:lineRule="auto"/>
-              <w:rPr>
-                <w:color w:val="013d5c"/>
-                <w:sz w:val="20"/>
-                <w:szCs w:val="20"/>
-              </w:rPr>
-              <w:pStyle w:val="P68B1DB1-Normal3"/>
-            </w:pPr>
-            <w:r>
-              <w:t xml:space="preserve">Example from a Group Practice (practicing One-on-One Time):  </w:t>
+              <w:t xml:space="preserve">Usa lenguahe di kurpa positivo: sakudi kabes, tene kontakto visual, hala serka, usa nan nòmber.</w:t>
+            </w:r>
+          </w:p>
+          <w:p>
+            <w:pPr>
+              <w:widowControl w:val="0"/>
+              <w:spacing w:after="200" w:line="240" w:lineRule="auto"/>
+              <w:rPr>
+                <w:color w:val="013d5c"/>
+                <w:sz w:val="20"/>
+                <w:szCs w:val="20"/>
+              </w:rPr>
+              <w:pStyle w:val="P68B1DB1-Normal3"/>
+            </w:pPr>
+            <w:r>
+              <w:t xml:space="preserve">Ehèmpel for di un Práktika di Grupo (praktikando Tempu abo ku bo yu):  </w:t>
             </w:r>
           </w:p>
           <w:p>
@@ -322,7 +322,7 @@
               <w:pStyle w:val="P68B1DB1-Normal3"/>
             </w:pPr>
             <w:r>
-              <w:t xml:space="preserve">You: How did it feel to be the parent allowing your “child” to take the lead during this practice session?  </w:t>
+              <w:t xml:space="preserve">Abo: Kon bo a sinti pa ta e mayor ku ta permití bo “yu” tuma e liderazgo durante e seshon di práktika akí?  </w:t>
             </w:r>
           </w:p>
           <w:p>
@@ -338,7 +338,7 @@
               <w:pStyle w:val="P68B1DB1-Normal3"/>
             </w:pPr>
             <w:r>
-              <w:t xml:space="preserve">Parent: I was uncomfortable at first because I wanted to tell my child what to do. But then I looked at my “child” and started just following what she wanted to do. </w:t>
+              <w:t xml:space="preserve">Mayor: Mi no tabata sinti mi kómodo na promé instante pasobra mi tabata ke bisa mi yu kiko pa hasi. Pero despues mi a wak mi “yu” i a kuminsá djis sigui loke e tabata ke hasi. </w:t>
             </w:r>
           </w:p>
           <w:p>
@@ -354,7 +354,7 @@
               <w:pStyle w:val="P68B1DB1-Normal3"/>
             </w:pPr>
             <w:r>
-              <w:t xml:space="preserve">You: I can understand that you would feel uncomfortable at first because you wanted to direct the activity. This is perfectly natural. But after a while you were able to allow your “child” to take the lead in the activity and to follow her suggestions. Thank you for sharing. </w:t>
+              <w:t xml:space="preserve">Abo: Mi por komprondé ku bo lo sinti bo inkómodo na promé instante pasobra bo tabata ke dirigí e aktividat. Esaki ta perfektamente natural. Pero despues di un tempu bo por a permití bo “yu” tuma inisiativia den e aktividat i sigui su sugerensianan. Thank you for sharing. </w:t>
             </w:r>
           </w:p>
         </w:tc>
@@ -390,7 +390,7 @@
               <w:pStyle w:val="P68B1DB1-Normal3"/>
             </w:pPr>
             <w:r>
-              <w:t xml:space="preserve">E = EXPLORE</w:t>
+              <w:t xml:space="preserve">E = EKSPLORÁ</w:t>
             </w:r>
           </w:p>
         </w:tc>
@@ -420,22 +420,22 @@
               <w:pStyle w:val="P68B1DB1-Normal3"/>
             </w:pPr>
             <w:r>
-              <w:t xml:space="preserve">Exploring helps us understand a parent’s experience in more detail. It supports problem-solving and helps parents reflect on how their actions affect their child’s behaviour.</w:t>
-            </w:r>
-          </w:p>
-          <w:p>
-            <w:pPr>
-              <w:widowControl w:val="0"/>
-              <w:spacing w:after="200" w:line="240" w:lineRule="auto"/>
-              <w:rPr>
-                <w:color w:val="013d5c"/>
-                <w:sz w:val="20"/>
-                <w:szCs w:val="20"/>
-              </w:rPr>
-              <w:pStyle w:val="P68B1DB1-Normal3"/>
-            </w:pPr>
-            <w:r>
-              <w:t xml:space="preserve">Ways to explore:</w:t>
+              <w:t xml:space="preserve">Eksplorando ta yuda nos komprondé e eksperensia di un mayor den mas detaye. E ta sostené solushonamentu di problema i ta yuda mayornan reflehá riba kon nan akshonnan ta afektá e komportashon di nan yu.</w:t>
+            </w:r>
+          </w:p>
+          <w:p>
+            <w:pPr>
+              <w:widowControl w:val="0"/>
+              <w:spacing w:after="200" w:line="240" w:lineRule="auto"/>
+              <w:rPr>
+                <w:color w:val="013d5c"/>
+                <w:sz w:val="20"/>
+                <w:szCs w:val="20"/>
+              </w:rPr>
+              <w:pStyle w:val="P68B1DB1-Normal3"/>
+            </w:pPr>
+            <w:r>
+              <w:t xml:space="preserve">Maneranan pa eksplorá:</w:t>
             </w:r>
           </w:p>
           <w:p>
@@ -455,7 +455,7 @@
               <w:pStyle w:val="P68B1DB1-Normal3"/>
             </w:pPr>
             <w:r>
-              <w:t xml:space="preserve">Ask open-ended questions: What happened? When? Where? Who was involved? How did it feel?</w:t>
+              <w:t xml:space="preserve">Hasi preguntanan habrí: Kiko a pasa? Ki ora? Na unda? Ken tabata enbolbí? Kon e tabata sinti?</w:t>
             </w:r>
           </w:p>
           <w:p>
@@ -475,22 +475,22 @@
               <w:pStyle w:val="P68B1DB1-Normal3"/>
             </w:pPr>
             <w:r>
-              <w:t xml:space="preserve">Explore both the parent’s and child’s emotions (if appropriate).</w:t>
-            </w:r>
-          </w:p>
-          <w:p>
-            <w:pPr>
-              <w:widowControl w:val="0"/>
-              <w:spacing w:after="200" w:line="240" w:lineRule="auto"/>
-              <w:rPr>
-                <w:color w:val="013d5c"/>
-                <w:sz w:val="20"/>
-                <w:szCs w:val="20"/>
-              </w:rPr>
-              <w:pStyle w:val="P68B1DB1-Normal3"/>
-            </w:pPr>
-            <w:r>
-              <w:t xml:space="preserve">Examples of possible EXPLORING questions from a previous discussion on practicing One-on-One Time:  </w:t>
+              <w:t xml:space="preserve">Eksplorá tantu e emoshonnan di e mayor komo di e yu (si ta apropiá).</w:t>
+            </w:r>
+          </w:p>
+          <w:p>
+            <w:pPr>
+              <w:widowControl w:val="0"/>
+              <w:spacing w:after="200" w:line="240" w:lineRule="auto"/>
+              <w:rPr>
+                <w:color w:val="013d5c"/>
+                <w:sz w:val="20"/>
+                <w:szCs w:val="20"/>
+              </w:rPr>
+              <w:pStyle w:val="P68B1DB1-Normal3"/>
+            </w:pPr>
+            <w:r>
+              <w:t xml:space="preserve">Ehèmpelnan di posibel preguntanan di EKSPLORASHON for di un diskushon anterior riba práktika di Tempu Abo ku bo Yu:  </w:t>
             </w:r>
           </w:p>
           <w:p>
@@ -506,7 +506,7 @@
               <w:pStyle w:val="P68B1DB1-Normal3"/>
             </w:pPr>
             <w:r>
-              <w:t xml:space="preserve">You: What was it like to follow your child’s lead? Did you notice anything different in the interaction? What thoughts were you experiencing? </w:t>
+              <w:t xml:space="preserve">Abo: Kon tabata pa sigui e ehèmpel di bo yu? Bo a nota algu diferente den e interakshon? Ki pensamentunan bo tabata eksperensiá? </w:t>
             </w:r>
           </w:p>
           <w:p>
@@ -522,7 +522,7 @@
               <w:pStyle w:val="P68B1DB1-Normal3"/>
             </w:pPr>
             <w:r>
-              <w:t xml:space="preserve">How did following your child’s lead make you feel? How do you think it made your child feel? </w:t>
+              <w:t xml:space="preserve">Kon siguimentu di e ehèmpel di bo yu a laga bo sinti? Kon bo ta kere ku el a laga bo yu sinti? </w:t>
             </w:r>
           </w:p>
           <w:p>
@@ -569,7 +569,7 @@
               <w:pStyle w:val="P68B1DB1-Normal3"/>
             </w:pPr>
             <w:r>
-              <w:t xml:space="preserve">C = CONNECT</w:t>
+              <w:t xml:space="preserve">K = KONEKTÁ</w:t>
             </w:r>
           </w:p>
         </w:tc>
@@ -599,52 +599,52 @@
               <w:pStyle w:val="P68B1DB1-Normal3"/>
             </w:pPr>
             <w:r>
-              <w:t xml:space="preserve">Connect the parent’s experience to key parenting principles or themes from the session, such as the House of Support.</w:t>
-            </w:r>
-          </w:p>
-          <w:p>
-            <w:pPr>
-              <w:widowControl w:val="0"/>
-              <w:spacing w:after="200" w:line="240" w:lineRule="auto"/>
-              <w:rPr>
-                <w:color w:val="013d5c"/>
-                <w:sz w:val="20"/>
-                <w:szCs w:val="20"/>
-              </w:rPr>
-              <w:pStyle w:val="P68B1DB1-Normal3"/>
-            </w:pPr>
-            <w:r>
-              <w:t xml:space="preserve">This helps parents make sense of their experience and see how it relates to broader parenting goals. It also reinforces learning and makes it easier to remember the key messages.</w:t>
-            </w:r>
-          </w:p>
-          <w:p>
-            <w:pPr>
-              <w:widowControl w:val="0"/>
-              <w:spacing w:after="200" w:line="240" w:lineRule="auto"/>
-              <w:rPr>
-                <w:color w:val="013d5c"/>
-                <w:sz w:val="20"/>
-                <w:szCs w:val="20"/>
-              </w:rPr>
-              <w:pStyle w:val="P68B1DB1-Normal3"/>
-            </w:pPr>
-            <w:r>
-              <w:t xml:space="preserve">Encourage parents to make their own connections to what they’ve learned.</w:t>
-            </w:r>
-          </w:p>
-          <w:p>
-            <w:pPr>
-              <w:widowControl w:val="0"/>
-              <w:spacing w:after="200" w:line="240" w:lineRule="auto"/>
-              <w:rPr>
-                <w:color w:val="013d5c"/>
-                <w:sz w:val="20"/>
-                <w:szCs w:val="20"/>
-              </w:rPr>
-              <w:pStyle w:val="P68B1DB1-Normal3"/>
-            </w:pPr>
-            <w:r>
-              <w:t xml:space="preserve">Ways to connect:</w:t>
+              <w:t xml:space="preserve">Konektá e eksperensia di e mayor ku prinsipionan òf temanan klave di edukashon familiar for di e seshon, manera e Kas di Sosten.</w:t>
+            </w:r>
+          </w:p>
+          <w:p>
+            <w:pPr>
+              <w:widowControl w:val="0"/>
+              <w:spacing w:after="200" w:line="240" w:lineRule="auto"/>
+              <w:rPr>
+                <w:color w:val="013d5c"/>
+                <w:sz w:val="20"/>
+                <w:szCs w:val="20"/>
+              </w:rPr>
+              <w:pStyle w:val="P68B1DB1-Normal3"/>
+            </w:pPr>
+            <w:r>
+              <w:t xml:space="preserve">Esaki ta yuda mayornan komprondé nan eksperensia i mira kon e ta relashoná ku metanan di edukashon familiar mas amplio. E ta reforsá siñamentu tambe i ta hasié mas fásil pa kòrda e mensahenan klave.</w:t>
+            </w:r>
+          </w:p>
+          <w:p>
+            <w:pPr>
+              <w:widowControl w:val="0"/>
+              <w:spacing w:after="200" w:line="240" w:lineRule="auto"/>
+              <w:rPr>
+                <w:color w:val="013d5c"/>
+                <w:sz w:val="20"/>
+                <w:szCs w:val="20"/>
+              </w:rPr>
+              <w:pStyle w:val="P68B1DB1-Normal3"/>
+            </w:pPr>
+            <w:r>
+              <w:t xml:space="preserve">Enkurashá mayornan pa traha nan mes konekshonnan ku loke nan a siña.</w:t>
+            </w:r>
+          </w:p>
+          <w:p>
+            <w:pPr>
+              <w:widowControl w:val="0"/>
+              <w:spacing w:after="200" w:line="240" w:lineRule="auto"/>
+              <w:rPr>
+                <w:color w:val="013d5c"/>
+                <w:sz w:val="20"/>
+                <w:szCs w:val="20"/>
+              </w:rPr>
+              <w:pStyle w:val="P68B1DB1-Normal3"/>
+            </w:pPr>
+            <w:r>
+              <w:t xml:space="preserve">Maneranan pa konektá:</w:t>
             </w:r>
           </w:p>
           <w:p>
@@ -664,7 +664,7 @@
               <w:pStyle w:val="P68B1DB1-Normal3"/>
             </w:pPr>
             <w:r>
-              <w:t xml:space="preserve">Ask: “What can we learn from this experience?”</w:t>
+              <w:t xml:space="preserve">Puntra: “Kiko nos por siña for di e eksperensia akí?”</w:t>
             </w:r>
           </w:p>
           <w:p>
@@ -684,7 +684,7 @@
               <w:pStyle w:val="P68B1DB1-Normal3"/>
             </w:pPr>
             <w:r>
-              <w:t xml:space="preserve">Highlight patterns or themes across multiple parent stories</w:t>
+              <w:t xml:space="preserve">Para ketu i pone énfasis riba patronchinan òf temanan den vários historia di mayor</w:t>
             </w:r>
           </w:p>
           <w:p>
@@ -704,7 +704,7 @@
               <w:pStyle w:val="P68B1DB1-Normal3"/>
             </w:pPr>
             <w:r>
-              <w:t xml:space="preserve">Refer back to earlier discussions or visuals (e.g., House of Support)</w:t>
+              <w:t xml:space="preserve">Referí bèk na diskushonnan òf plachinan anterior (p.e., Kas di Sosten)</w:t>
             </w:r>
           </w:p>
           <w:p>
@@ -724,22 +724,22 @@
               <w:pStyle w:val="P68B1DB1-Normal3"/>
             </w:pPr>
             <w:r>
-              <w:t xml:space="preserve">Use affirmations like: “That’s a great example of building trust with your child.”</w:t>
-            </w:r>
-          </w:p>
-          <w:p>
-            <w:pPr>
-              <w:widowControl w:val="0"/>
-              <w:spacing w:after="200" w:line="240" w:lineRule="auto"/>
-              <w:rPr>
-                <w:color w:val="013d5c"/>
-                <w:sz w:val="20"/>
-                <w:szCs w:val="20"/>
-              </w:rPr>
-              <w:pStyle w:val="P68B1DB1-Normal3"/>
-            </w:pPr>
-            <w:r>
-              <w:t xml:space="preserve">Example from a previous discussion about practicing skills:  </w:t>
+              <w:t xml:space="preserve">Usa afirmashonnan manera: “Esei ta un tremendo ehèmpel di krea konfiansa ku bo yu.”</w:t>
+            </w:r>
+          </w:p>
+          <w:p>
+            <w:pPr>
+              <w:widowControl w:val="0"/>
+              <w:spacing w:after="200" w:line="240" w:lineRule="auto"/>
+              <w:rPr>
+                <w:color w:val="013d5c"/>
+                <w:sz w:val="20"/>
+                <w:szCs w:val="20"/>
+              </w:rPr>
+              <w:pStyle w:val="P68B1DB1-Normal3"/>
+            </w:pPr>
+            <w:r>
+              <w:t xml:space="preserve">Ehèmpel di un diskushon anterior tokante abilidatnan di práktika:  </w:t>
             </w:r>
           </w:p>
           <w:p>
@@ -755,7 +755,7 @@
               <w:pStyle w:val="P68B1DB1-Normal3"/>
             </w:pPr>
             <w:r>
-              <w:t xml:space="preserve">You: What can we learn from this experience? [Solicit responses from the group.]  </w:t>
+              <w:t xml:space="preserve">Abo: Kiko nos por siña for di e eksperensia akí? [Pidi kontesta di e grupo.]  </w:t>
             </w:r>
           </w:p>
           <w:p>
@@ -771,7 +771,7 @@
               <w:pStyle w:val="P68B1DB1-Normal3"/>
             </w:pPr>
             <w:r>
-              <w:t xml:space="preserve">Sum up: By spending One-on-One Time with our children and allowing them to take the lead, we build their confidence and self-esteem. They also feel loved and appreciated when we simply notice what they are doing with our full attention. This goes back to what we are learning in the first part of building our House of Support – how we can strengthen our relationship with our child. (Point or refer back to the Building Blocks of the session on One-on-One Time.) </w:t>
+              <w:t xml:space="preserve">Resumen: Dor di Pasa Tempu ku nos yunan i laga nan tuma e liderazgo, nos ta krea nan konfiansa i outo-estima. Tambe nan ta sinti nan stimá i apresiá ora nos simplemente nota kiko nan ta hasiendo ku nos atenshon kompleto. Esaki ta bai bèk na loke nos ta siñando den e promé parti di konstrukshon di nos Kas di Sosten – kon nos por fortalesé nos relashon ku nos yu. (Mustra òf referí bèk na e Komponentenan Básiko di e seshon tokante Tempu abo ku bo Yu.) </w:t>
             </w:r>
           </w:p>
         </w:tc>
@@ -806,7 +806,7 @@
               <w:pStyle w:val="P68B1DB1-Normal2"/>
             </w:pPr>
             <w:r>
-              <w:t xml:space="preserve">P = PRACTICE</w:t>
+              <w:t xml:space="preserve">P = PRAKTIKÁ</w:t>
             </w:r>
           </w:p>
         </w:tc>
@@ -836,37 +836,37 @@
               <w:pStyle w:val="P68B1DB1-Normal3"/>
             </w:pPr>
             <w:r>
-              <w:t xml:space="preserve">Scientific evidence tells us that parents are more likely to use parenting skills at home if they practice them during the session.</w:t>
-            </w:r>
-          </w:p>
-          <w:p>
-            <w:pPr>
-              <w:widowControl w:val="0"/>
-              <w:spacing w:after="200" w:line="240" w:lineRule="auto"/>
-              <w:rPr>
-                <w:color w:val="013d5c"/>
-                <w:sz w:val="20"/>
-                <w:szCs w:val="20"/>
-              </w:rPr>
-              <w:pStyle w:val="P68B1DB1-Normal3"/>
-            </w:pPr>
-            <w:r>
-              <w:t xml:space="preserve">This means that you have to give parents as many opportunities as possible to practice key skills, whether in Group Practice or Practice in Pairs.</w:t>
-            </w:r>
-          </w:p>
-          <w:p>
-            <w:pPr>
-              <w:widowControl w:val="0"/>
-              <w:spacing w:after="200" w:line="240" w:lineRule="auto"/>
-              <w:rPr>
-                <w:color w:val="013d5c"/>
-                <w:sz w:val="20"/>
-                <w:szCs w:val="20"/>
-              </w:rPr>
-              <w:pStyle w:val="P68B1DB1-Normal3"/>
-            </w:pPr>
-            <w:r>
-              <w:t xml:space="preserve">Practice may also happen during Reflections, such as when a parent shares a challenging situation. This allows the parent to practice a possible solution to her challenging situation before trying it at home with her child.</w:t>
+              <w:t xml:space="preserve">Evidensia sientífiko ta bisa nos ku mayornan tin mas chèns di usa abilidatnan di edukashon familiar na kas si nan praktiká nan durante e seshon.</w:t>
+            </w:r>
+          </w:p>
+          <w:p>
+            <w:pPr>
+              <w:widowControl w:val="0"/>
+              <w:spacing w:after="200" w:line="240" w:lineRule="auto"/>
+              <w:rPr>
+                <w:color w:val="013d5c"/>
+                <w:sz w:val="20"/>
+                <w:szCs w:val="20"/>
+              </w:rPr>
+              <w:pStyle w:val="P68B1DB1-Normal3"/>
+            </w:pPr>
+            <w:r>
+              <w:t xml:space="preserve">Esaki ta nifiká ku bo mester duna mayornan mas tantu oportunidat posibel pa praktiká abilidatnan klave, sea den Práktika den Grupo òf Práktika den Par.</w:t>
+            </w:r>
+          </w:p>
+          <w:p>
+            <w:pPr>
+              <w:widowControl w:val="0"/>
+              <w:spacing w:after="200" w:line="240" w:lineRule="auto"/>
+              <w:rPr>
+                <w:color w:val="013d5c"/>
+                <w:sz w:val="20"/>
+                <w:szCs w:val="20"/>
+              </w:rPr>
+              <w:pStyle w:val="P68B1DB1-Normal3"/>
+            </w:pPr>
+            <w:r>
+              <w:t xml:space="preserve">Práktika por sosodé tambe durante Reflekshonnan, manera ora un mayor ta kompartí un situashon difísil. Esaki ta permití e mayor pa praktiká un posibel solushon pa su situashon difísil promé ku purba esaki na kas ku su yu.</w:t>
             </w:r>
           </w:p>
         </w:tc>

</xml_diff>